<commit_message>
update gha-dd-labs to v2.0
</commit_message>
<xml_diff>
--- a/ctr-de-labs.docx
+++ b/ctr-de-labs.docx
@@ -108,7 +108,7 @@
         <w:rPr>
           <w:rFonts w:ascii="Arial" w:hAnsi="Arial" w:cs="Arial"/>
         </w:rPr>
-        <w:t>3</w:t>
+        <w:t>4</w:t>
       </w:r>
       <w:r>
         <w:rPr>
@@ -147,7 +147,7 @@
         <w:rPr>
           <w:rFonts w:ascii="Arial" w:hAnsi="Arial" w:cs="Arial"/>
         </w:rPr>
-        <w:t>8</w:t>
+        <w:t>9</w:t>
       </w:r>
       <w:r>
         <w:rPr>
@@ -181,9 +181,7 @@
         <w:pStyle w:val="ListParagraph"/>
         <w:ind w:left="0"/>
         <w:rPr>
-          <w:rFonts w:ascii="Arial" w:hAnsi="Arial" w:cs="Arial"/>
-          <w:sz w:val="24"/>
-          <w:szCs w:val="24"/>
+          <w:rFonts w:cstheme="minorHAnsi"/>
         </w:rPr>
       </w:pPr>
       <w:r>
@@ -300,6 +298,63 @@
     <w:p>
       <w:pPr>
         <w:pStyle w:val="ListParagraph"/>
+        <w:ind w:left="0"/>
+        <w:rPr>
+          <w:rFonts w:cstheme="minorHAnsi"/>
+        </w:rPr>
+      </w:pPr>
+    </w:p>
+    <w:p>
+      <w:pPr>
+        <w:pStyle w:val="ListParagraph"/>
+        <w:ind w:left="0"/>
+        <w:rPr>
+          <w:rFonts w:ascii="Arial" w:hAnsi="Arial" w:cs="Arial"/>
+          <w:sz w:val="24"/>
+          <w:szCs w:val="24"/>
+        </w:rPr>
+      </w:pPr>
+      <w:r>
+        <w:rPr>
+          <w:rFonts w:cstheme="minorHAnsi"/>
+        </w:rPr>
+        <w:t>For any Windows systems, where you are using the Git Bash shell, you will need to prefix any Docker commands that have "-it" as options with "</w:t>
+      </w:r>
+      <w:proofErr w:type="spellStart"/>
+      <w:r>
+        <w:rPr>
+          <w:rFonts w:cstheme="minorHAnsi"/>
+        </w:rPr>
+        <w:t>winpty</w:t>
+      </w:r>
+      <w:proofErr w:type="spellEnd"/>
+      <w:r>
+        <w:rPr>
+          <w:rFonts w:cstheme="minorHAnsi"/>
+        </w:rPr>
+        <w:t xml:space="preserve">".  This implies you need to have </w:t>
+      </w:r>
+      <w:hyperlink r:id="rId8" w:history="1">
+        <w:proofErr w:type="spellStart"/>
+        <w:r>
+          <w:rPr>
+            <w:rStyle w:val="Hyperlink"/>
+            <w:rFonts w:cstheme="minorHAnsi"/>
+          </w:rPr>
+          <w:t>winpty</w:t>
+        </w:r>
+        <w:proofErr w:type="spellEnd"/>
+      </w:hyperlink>
+      <w:r>
+        <w:rPr>
+          <w:rFonts w:cstheme="minorHAnsi"/>
+        </w:rPr>
+        <w:t xml:space="preserve"> installed.  Alternatively, you can run those from a standard Windows command prompt.</w:t>
+      </w:r>
+    </w:p>
+    <w:p>
+      <w:pPr>
+        <w:pStyle w:val="ListParagraph"/>
         <w:rPr>
           <w:rFonts w:ascii="Arial" w:hAnsi="Arial" w:cs="Arial"/>
           <w:b/>
@@ -477,7 +532,7 @@
         </w:rPr>
         <w:t xml:space="preserve">$ git clone </w:t>
       </w:r>
-      <w:hyperlink r:id="rId8" w:history="1">
+      <w:hyperlink r:id="rId9" w:history="1">
         <w:r>
           <w:rPr>
             <w:rStyle w:val="Hyperlink"/>
@@ -503,16 +558,6 @@
       <w:pPr>
         <w:ind w:left="720"/>
         <w:rPr>
-          <w:rFonts w:ascii="Consolas" w:hAnsi="Consolas" w:cs="Consolas"/>
-          <w:b/>
-          <w:bCs/>
-        </w:rPr>
-      </w:pPr>
-    </w:p>
-    <w:p>
-      <w:pPr>
-        <w:ind w:left="720"/>
-        <w:rPr>
           <w:rFonts w:ascii="Arial" w:hAnsi="Arial" w:cs="Arial"/>
         </w:rPr>
       </w:pPr>
@@ -820,7 +865,6 @@
         <w:rPr>
           <w:rFonts w:ascii="Consolas" w:hAnsi="Consolas" w:cs="Consolas"/>
         </w:rPr>
-        <w:lastRenderedPageBreak/>
         <w:t>Now let’s build our docker database image.  Type (or copy/paste) the following command: (Note that there is a space followed by a dot at the end of the command that must be there.)</w:t>
       </w:r>
     </w:p>
@@ -1527,7 +1571,6 @@
         <w:rPr>
           <w:rFonts w:ascii="Consolas" w:hAnsi="Consolas" w:cs="Consolas"/>
         </w:rPr>
-        <w:lastRenderedPageBreak/>
         <w:t>10. You can open a browser session at the port we exposed and see the webapp running.</w:t>
       </w:r>
     </w:p>
@@ -1666,7 +1709,7 @@
                     <pic:cNvPicPr/>
                   </pic:nvPicPr>
                   <pic:blipFill>
-                    <a:blip r:embed="rId9"/>
+                    <a:blip r:embed="rId10"/>
                     <a:stretch>
                       <a:fillRect/>
                     </a:stretch>
@@ -1936,14 +1979,6 @@
     </w:p>
     <w:p>
       <w:pPr>
-        <w:pStyle w:val="ListParagraph"/>
-        <w:rPr>
-          <w:rFonts w:ascii="Consolas" w:hAnsi="Consolas" w:cs="Consolas"/>
-        </w:rPr>
-      </w:pPr>
-    </w:p>
-    <w:p>
-      <w:pPr>
         <w:ind w:left="1440"/>
         <w:rPr>
           <w:rFonts w:ascii="Consolas" w:hAnsi="Consolas" w:cs="Consolas"/>
@@ -1980,17 +2015,6 @@
         <w:t>up</w:t>
       </w:r>
       <w:proofErr w:type="gramEnd"/>
-    </w:p>
-    <w:p>
-      <w:pPr>
-        <w:ind w:left="1440"/>
-        <w:rPr>
-          <w:rFonts w:cstheme="minorHAnsi"/>
-          <w:b/>
-          <w:sz w:val="22"/>
-          <w:szCs w:val="22"/>
-        </w:rPr>
-      </w:pPr>
     </w:p>
     <w:p>
       <w:pPr>
@@ -2007,6 +2031,7 @@
         <w:rPr>
           <w:rFonts w:ascii="Consolas" w:hAnsi="Consolas" w:cs="Consolas"/>
         </w:rPr>
+        <w:lastRenderedPageBreak/>
         <w:t xml:space="preserve">You should see the different processes running to create the containers and start the application running.  </w:t>
       </w:r>
       <w:proofErr w:type="gramStart"/>
@@ -2491,7 +2516,7 @@
         </w:rPr>
         <w:t xml:space="preserve">           </w:t>
       </w:r>
-      <w:hyperlink r:id="rId10" w:history="1">
+      <w:hyperlink r:id="rId11" w:history="1">
         <w:r>
           <w:rPr>
             <w:rStyle w:val="Hyperlink"/>
@@ -2587,7 +2612,7 @@
                     <pic:cNvPicPr/>
                   </pic:nvPicPr>
                   <pic:blipFill>
-                    <a:blip r:embed="rId11"/>
+                    <a:blip r:embed="rId12"/>
                     <a:stretch>
                       <a:fillRect/>
                     </a:stretch>
@@ -2620,19 +2645,32 @@
     <w:p>
       <w:pPr>
         <w:pStyle w:val="ListParagraph"/>
-        <w:numPr>
-          <w:ilvl w:val="0"/>
-          <w:numId w:val="1"/>
-        </w:numPr>
-        <w:rPr>
-          <w:rFonts w:ascii="Consolas" w:hAnsi="Consolas" w:cs="Consolas"/>
-        </w:rPr>
-      </w:pPr>
-      <w:r>
-        <w:rPr>
-          <w:rFonts w:ascii="Consolas" w:hAnsi="Consolas" w:cs="Consolas"/>
-        </w:rPr>
-        <w:t>Now let's find out some more details about these containers. For these commands, you can use the partial ids of either of the two containers.  First, look at the top processes in this container. Then, look at the stats and note how much CPU the container is using. Ctrl-C out of that when you're done.</w:t>
+        <w:rPr>
+          <w:rFonts w:ascii="Consolas" w:hAnsi="Consolas" w:cs="Consolas"/>
+        </w:rPr>
+      </w:pPr>
+      <w:r>
+        <w:rPr>
+          <w:rFonts w:ascii="Consolas" w:hAnsi="Consolas" w:cs="Consolas"/>
+          <w:b/>
+          <w:bCs/>
+        </w:rPr>
+        <w:lastRenderedPageBreak/>
+        <w:t>Note:</w:t>
+      </w:r>
+      <w:r>
+        <w:rPr>
+          <w:rFonts w:ascii="Consolas" w:hAnsi="Consolas" w:cs="Consolas"/>
+        </w:rPr>
+        <w:t xml:space="preserve"> </w:t>
+      </w:r>
+      <w:r>
+        <w:rPr>
+          <w:rFonts w:ascii="Consolas" w:hAnsi="Consolas" w:cs="Consolas"/>
+          <w:i/>
+          <w:iCs/>
+        </w:rPr>
+        <w:t>Some of the remaining steps call for Ctrl-C to quit running a process. If you are on Windows and using some versions of the Git Bash shell, the Ctrl-C may not work. In those cases, you can close the shell window and start a new one.</w:t>
       </w:r>
     </w:p>
     <w:p>
@@ -2640,70 +2678,6 @@
         <w:pStyle w:val="ListParagraph"/>
         <w:rPr>
           <w:rFonts w:ascii="Consolas" w:hAnsi="Consolas" w:cs="Consolas"/>
-        </w:rPr>
-      </w:pPr>
-    </w:p>
-    <w:p>
-      <w:pPr>
-        <w:ind w:left="1440"/>
-        <w:rPr>
-          <w:rFonts w:ascii="Consolas" w:hAnsi="Consolas" w:cs="Consolas"/>
-          <w:b/>
-        </w:rPr>
-      </w:pPr>
-      <w:r>
-        <w:rPr>
-          <w:rFonts w:ascii="Consolas" w:hAnsi="Consolas" w:cs="Consolas"/>
-          <w:b/>
-        </w:rPr>
-        <w:t>$ docker</w:t>
-      </w:r>
-      <w:r>
-        <w:rPr>
-          <w:rFonts w:ascii="Consolas" w:hAnsi="Consolas" w:cs="Consolas"/>
-          <w:b/>
-        </w:rPr>
-        <w:t xml:space="preserve"> </w:t>
-      </w:r>
-      <w:r>
-        <w:rPr>
-          <w:rFonts w:ascii="Consolas" w:hAnsi="Consolas" w:cs="Consolas"/>
-          <w:b/>
-        </w:rPr>
-        <w:t>top &lt;container id&gt;</w:t>
-      </w:r>
-    </w:p>
-    <w:p>
-      <w:pPr>
-        <w:ind w:left="1440"/>
-        <w:rPr>
-          <w:rFonts w:ascii="Consolas" w:hAnsi="Consolas" w:cs="Consolas"/>
-          <w:b/>
-        </w:rPr>
-      </w:pPr>
-      <w:r>
-        <w:rPr>
-          <w:rFonts w:ascii="Consolas" w:hAnsi="Consolas" w:cs="Consolas"/>
-          <w:b/>
-        </w:rPr>
-        <w:t>$ docker stats &lt;container id&gt;</w:t>
-      </w:r>
-    </w:p>
-    <w:p>
-      <w:pPr>
-        <w:ind w:left="1440"/>
-        <w:rPr>
-          <w:rFonts w:ascii="Consolas" w:hAnsi="Consolas" w:cs="Consolas"/>
-          <w:b/>
-        </w:rPr>
-      </w:pPr>
-    </w:p>
-    <w:p>
-      <w:pPr>
-        <w:ind w:left="1440"/>
-        <w:rPr>
-          <w:rFonts w:ascii="Consolas" w:hAnsi="Consolas" w:cs="Consolas"/>
-          <w:b/>
         </w:rPr>
       </w:pPr>
     </w:p>
@@ -2722,16 +2696,104 @@
         <w:rPr>
           <w:rFonts w:ascii="Consolas" w:hAnsi="Consolas" w:cs="Consolas"/>
         </w:rPr>
-        <w:t xml:space="preserve">Pause the same container's processes and look at the stats again to see the CPU usage drop off. You can also refresh the browser to see what happens when we have the container paused. </w:t>
-      </w:r>
-      <w:proofErr w:type="gramStart"/>
-      <w:r>
-        <w:rPr>
-          <w:rFonts w:ascii="Consolas" w:hAnsi="Consolas" w:cs="Consolas"/>
-        </w:rPr>
-        <w:t>Again</w:t>
-      </w:r>
-      <w:proofErr w:type="gramEnd"/>
+        <w:t>Now let's find out some more details about these containers. For these commands, you can use the partial ids of either of the two containers.  First, look at the top processes in this container. Then, look at the stats and note how much CPU the container is using. Ctrl-C out of that when you're done.</w:t>
+      </w:r>
+    </w:p>
+    <w:p>
+      <w:pPr>
+        <w:pStyle w:val="ListParagraph"/>
+        <w:rPr>
+          <w:rFonts w:ascii="Consolas" w:hAnsi="Consolas" w:cs="Consolas"/>
+        </w:rPr>
+      </w:pPr>
+    </w:p>
+    <w:p>
+      <w:pPr>
+        <w:ind w:left="1440"/>
+        <w:rPr>
+          <w:rFonts w:ascii="Consolas" w:hAnsi="Consolas" w:cs="Consolas"/>
+          <w:b/>
+        </w:rPr>
+      </w:pPr>
+      <w:r>
+        <w:rPr>
+          <w:rFonts w:ascii="Consolas" w:hAnsi="Consolas" w:cs="Consolas"/>
+          <w:b/>
+        </w:rPr>
+        <w:t>$ docker</w:t>
+      </w:r>
+      <w:r>
+        <w:rPr>
+          <w:rFonts w:ascii="Consolas" w:hAnsi="Consolas" w:cs="Consolas"/>
+          <w:b/>
+        </w:rPr>
+        <w:t xml:space="preserve"> </w:t>
+      </w:r>
+      <w:r>
+        <w:rPr>
+          <w:rFonts w:ascii="Consolas" w:hAnsi="Consolas" w:cs="Consolas"/>
+          <w:b/>
+        </w:rPr>
+        <w:t>top &lt;container id&gt;</w:t>
+      </w:r>
+    </w:p>
+    <w:p>
+      <w:pPr>
+        <w:ind w:left="1440"/>
+        <w:rPr>
+          <w:rFonts w:ascii="Consolas" w:hAnsi="Consolas" w:cs="Consolas"/>
+          <w:b/>
+        </w:rPr>
+      </w:pPr>
+      <w:r>
+        <w:rPr>
+          <w:rFonts w:ascii="Consolas" w:hAnsi="Consolas" w:cs="Consolas"/>
+          <w:b/>
+        </w:rPr>
+        <w:t>$ docker stats &lt;container id&gt;</w:t>
+      </w:r>
+    </w:p>
+    <w:p>
+      <w:pPr>
+        <w:ind w:left="1440"/>
+        <w:rPr>
+          <w:rFonts w:ascii="Consolas" w:hAnsi="Consolas" w:cs="Consolas"/>
+          <w:b/>
+        </w:rPr>
+      </w:pPr>
+    </w:p>
+    <w:p>
+      <w:pPr>
+        <w:ind w:left="1440"/>
+        <w:rPr>
+          <w:rFonts w:ascii="Consolas" w:hAnsi="Consolas" w:cs="Consolas"/>
+          <w:b/>
+        </w:rPr>
+      </w:pPr>
+    </w:p>
+    <w:p>
+      <w:pPr>
+        <w:pStyle w:val="ListParagraph"/>
+        <w:numPr>
+          <w:ilvl w:val="0"/>
+          <w:numId w:val="1"/>
+        </w:numPr>
+        <w:rPr>
+          <w:rFonts w:ascii="Consolas" w:hAnsi="Consolas" w:cs="Consolas"/>
+        </w:rPr>
+      </w:pPr>
+      <w:r>
+        <w:rPr>
+          <w:rFonts w:ascii="Consolas" w:hAnsi="Consolas" w:cs="Consolas"/>
+        </w:rPr>
+        <w:t>Pause the same container's processes and look at the stats again to see the CPU usage drop off. You can also refresh the browser to see what happens when we have the container paused. Again</w:t>
+      </w:r>
+      <w:r>
+        <w:rPr>
+          <w:rFonts w:ascii="Consolas" w:hAnsi="Consolas" w:cs="Consolas"/>
+        </w:rPr>
+        <w:t>,</w:t>
+      </w:r>
       <w:r>
         <w:rPr>
           <w:rFonts w:ascii="Consolas" w:hAnsi="Consolas" w:cs="Consolas"/>
@@ -3198,7 +3260,6 @@
           <w:sz w:val="24"/>
           <w:szCs w:val="24"/>
         </w:rPr>
-        <w:lastRenderedPageBreak/>
         <w:t xml:space="preserve">$ docker inspect &lt;container id&gt; </w:t>
       </w:r>
     </w:p>
@@ -5033,6 +5094,7 @@
           <w:sz w:val="24"/>
           <w:szCs w:val="24"/>
         </w:rPr>
+        <w:lastRenderedPageBreak/>
         <w:tab/>
       </w:r>
     </w:p>
@@ -5754,6 +5816,7 @@
           <w:sz w:val="22"/>
           <w:szCs w:val="22"/>
         </w:rPr>
+        <w:lastRenderedPageBreak/>
         <w:t>5. Install the "</w:t>
       </w:r>
       <w:proofErr w:type="spellStart"/>
@@ -5774,7 +5837,7 @@
         </w:rPr>
         <w:t xml:space="preserve">" tool if you don't have it from </w:t>
       </w:r>
-      <w:hyperlink r:id="rId12" w:history="1">
+      <w:hyperlink r:id="rId13" w:history="1">
         <w:r>
           <w:rPr>
             <w:rStyle w:val="Hyperlink"/>
@@ -5809,7 +5872,6 @@
           <w:sz w:val="22"/>
           <w:szCs w:val="22"/>
         </w:rPr>
-        <w:lastRenderedPageBreak/>
         <w:t xml:space="preserve">6. Run a docker inspect command to find the underlying filesystem directories for the layers - using the first 4 characters from the container id and the </w:t>
       </w:r>
       <w:proofErr w:type="spellStart"/>
@@ -7823,7 +7885,16 @@
           <w:sz w:val="22"/>
           <w:szCs w:val="22"/>
         </w:rPr>
-        <w:t>starting layer for the container.  You can also look at the "</w:t>
+        <w:t xml:space="preserve">starting layer for the container.  You can also look at the </w:t>
+      </w:r>
+      <w:r>
+        <w:rPr>
+          <w:rFonts w:ascii="Consolas" w:hAnsi="Consolas" w:cs="Consolas"/>
+          <w:sz w:val="22"/>
+          <w:szCs w:val="22"/>
+        </w:rPr>
+        <w:lastRenderedPageBreak/>
+        <w:t>"</w:t>
       </w:r>
       <w:proofErr w:type="spellStart"/>
       <w:r>
@@ -7842,6 +7913,14 @@
           <w:szCs w:val="22"/>
         </w:rPr>
         <w:t>" and "root" directories to see the original state of those without the changes we made.</w:t>
+      </w:r>
+      <w:r>
+        <w:rPr>
+          <w:rFonts w:ascii="Consolas" w:hAnsi="Consolas" w:cs="Consolas"/>
+          <w:sz w:val="22"/>
+          <w:szCs w:val="22"/>
+        </w:rPr>
+        <w:t xml:space="preserve">  Afterwards, you can stop the container that was started in step 1.</w:t>
       </w:r>
     </w:p>
     <w:p/>
@@ -8142,6 +8221,232 @@
     </w:p>
     <w:p>
       <w:pPr>
+        <w:pStyle w:val="ListParagraph"/>
+        <w:ind w:left="0"/>
+        <w:jc w:val="center"/>
+        <w:rPr>
+          <w:rFonts w:ascii="Arial" w:hAnsi="Arial" w:cs="Arial"/>
+          <w:sz w:val="24"/>
+          <w:szCs w:val="24"/>
+          <w:u w:val="single"/>
+        </w:rPr>
+      </w:pPr>
+    </w:p>
+    <w:p>
+      <w:pPr>
+        <w:rPr>
+          <w:rFonts w:ascii="Consolas" w:hAnsi="Consolas" w:cs="Consolas"/>
+        </w:rPr>
+      </w:pPr>
+      <w:r>
+        <w:rPr>
+          <w:rFonts w:ascii="Consolas" w:hAnsi="Consolas" w:cs="Consolas"/>
+          <w:b/>
+          <w:bCs/>
+        </w:rPr>
+        <w:t>Note</w:t>
+      </w:r>
+      <w:r>
+        <w:rPr>
+          <w:rFonts w:ascii="Consolas" w:hAnsi="Consolas" w:cs="Consolas"/>
+          <w:b/>
+          <w:bCs/>
+        </w:rPr>
+        <w:t xml:space="preserve"> for labs 5 &amp; 6</w:t>
+      </w:r>
+      <w:r>
+        <w:rPr>
+          <w:rFonts w:ascii="Consolas" w:hAnsi="Consolas" w:cs="Consolas"/>
+          <w:b/>
+          <w:bCs/>
+        </w:rPr>
+        <w:t>:</w:t>
+      </w:r>
+      <w:r>
+        <w:rPr>
+          <w:rFonts w:ascii="Consolas" w:hAnsi="Consolas" w:cs="Consolas"/>
+          <w:b/>
+          <w:bCs/>
+        </w:rPr>
+        <w:t xml:space="preserve"> </w:t>
+      </w:r>
+      <w:r>
+        <w:rPr>
+          <w:rFonts w:ascii="Consolas" w:hAnsi="Consolas" w:cs="Consolas"/>
+          <w:u w:val="single"/>
+        </w:rPr>
+        <w:t>If you are running on Windows, in the Git Bash shell</w:t>
+      </w:r>
+      <w:r>
+        <w:rPr>
+          <w:rFonts w:ascii="Consolas" w:hAnsi="Consolas" w:cs="Consolas"/>
+        </w:rPr>
+        <w:t>, you will likely need to use a specific syntax for the -v specification in the docker run</w:t>
+      </w:r>
+      <w:r>
+        <w:rPr>
+          <w:rFonts w:ascii="Consolas" w:hAnsi="Consolas" w:cs="Consolas"/>
+        </w:rPr>
+        <w:t xml:space="preserve">. For the "&lt;working </w:t>
+      </w:r>
+      <w:proofErr w:type="spellStart"/>
+      <w:r>
+        <w:rPr>
+          <w:rFonts w:ascii="Consolas" w:hAnsi="Consolas" w:cs="Consolas"/>
+        </w:rPr>
+        <w:t>dir</w:t>
+      </w:r>
+      <w:proofErr w:type="spellEnd"/>
+      <w:r>
+        <w:rPr>
+          <w:rFonts w:ascii="Consolas" w:hAnsi="Consolas" w:cs="Consolas"/>
+        </w:rPr>
+        <w:t>&gt;" piece, you would use "/$(</w:t>
+      </w:r>
+      <w:proofErr w:type="spellStart"/>
+      <w:r>
+        <w:rPr>
+          <w:rFonts w:ascii="Consolas" w:hAnsi="Consolas" w:cs="Consolas"/>
+        </w:rPr>
+        <w:t>pwd</w:t>
+      </w:r>
+      <w:proofErr w:type="spellEnd"/>
+      <w:r>
+        <w:rPr>
+          <w:rFonts w:ascii="Consolas" w:hAnsi="Consolas" w:cs="Consolas"/>
+        </w:rPr>
+        <w:t xml:space="preserve">)" to represent the current directory, as in </w:t>
+      </w:r>
+    </w:p>
+    <w:p>
+      <w:pPr>
+        <w:rPr>
+          <w:rFonts w:ascii="Consolas" w:hAnsi="Consolas" w:cs="Consolas"/>
+        </w:rPr>
+      </w:pPr>
+    </w:p>
+    <w:p>
+      <w:pPr>
+        <w:rPr>
+          <w:rFonts w:ascii="Consolas" w:hAnsi="Consolas" w:cs="Consolas"/>
+          <w:i/>
+          <w:iCs/>
+          <w:sz w:val="22"/>
+          <w:szCs w:val="22"/>
+        </w:rPr>
+      </w:pPr>
+      <w:proofErr w:type="spellStart"/>
+      <w:r>
+        <w:rPr>
+          <w:rFonts w:ascii="Consolas" w:hAnsi="Consolas" w:cs="Consolas"/>
+          <w:i/>
+          <w:iCs/>
+          <w:color w:val="000000"/>
+          <w:sz w:val="22"/>
+          <w:szCs w:val="22"/>
+        </w:rPr>
+        <w:t>winpty</w:t>
+      </w:r>
+      <w:proofErr w:type="spellEnd"/>
+      <w:r>
+        <w:rPr>
+          <w:rFonts w:ascii="Consolas" w:hAnsi="Consolas" w:cs="Consolas"/>
+          <w:i/>
+          <w:iCs/>
+          <w:color w:val="000000"/>
+          <w:sz w:val="22"/>
+          <w:szCs w:val="22"/>
+        </w:rPr>
+        <w:t xml:space="preserve"> docker run -it --device /dev/</w:t>
+      </w:r>
+      <w:proofErr w:type="spellStart"/>
+      <w:r>
+        <w:rPr>
+          <w:rFonts w:ascii="Consolas" w:hAnsi="Consolas" w:cs="Consolas"/>
+          <w:i/>
+          <w:iCs/>
+          <w:color w:val="000000"/>
+          <w:sz w:val="22"/>
+          <w:szCs w:val="22"/>
+        </w:rPr>
+        <w:t>fuse:rw</w:t>
+      </w:r>
+      <w:proofErr w:type="spellEnd"/>
+      <w:r>
+        <w:rPr>
+          <w:rFonts w:ascii="Consolas" w:hAnsi="Consolas" w:cs="Consolas"/>
+          <w:i/>
+          <w:iCs/>
+          <w:color w:val="000000"/>
+          <w:sz w:val="22"/>
+          <w:szCs w:val="22"/>
+        </w:rPr>
+        <w:t xml:space="preserve"> --privileged -v /$(</w:t>
+      </w:r>
+      <w:proofErr w:type="spellStart"/>
+      <w:r>
+        <w:rPr>
+          <w:rFonts w:ascii="Consolas" w:hAnsi="Consolas" w:cs="Consolas"/>
+          <w:i/>
+          <w:iCs/>
+          <w:color w:val="000000"/>
+          <w:sz w:val="22"/>
+          <w:szCs w:val="22"/>
+        </w:rPr>
+        <w:t>pwd</w:t>
+      </w:r>
+      <w:proofErr w:type="spellEnd"/>
+      <w:r>
+        <w:rPr>
+          <w:rFonts w:ascii="Consolas" w:hAnsi="Consolas" w:cs="Consolas"/>
+          <w:i/>
+          <w:iCs/>
+          <w:color w:val="000000"/>
+          <w:sz w:val="22"/>
+          <w:szCs w:val="22"/>
+        </w:rPr>
+        <w:t>)/ctr-de:/build -p 8087:8080 quay.io/</w:t>
+      </w:r>
+      <w:proofErr w:type="spellStart"/>
+      <w:r>
+        <w:rPr>
+          <w:rFonts w:ascii="Consolas" w:hAnsi="Consolas" w:cs="Consolas"/>
+          <w:i/>
+          <w:iCs/>
+          <w:color w:val="000000"/>
+          <w:sz w:val="22"/>
+          <w:szCs w:val="22"/>
+        </w:rPr>
+        <w:t>buildah</w:t>
+      </w:r>
+      <w:proofErr w:type="spellEnd"/>
+      <w:r>
+        <w:rPr>
+          <w:rFonts w:ascii="Consolas" w:hAnsi="Consolas" w:cs="Consolas"/>
+          <w:i/>
+          <w:iCs/>
+          <w:color w:val="000000"/>
+          <w:sz w:val="22"/>
+          <w:szCs w:val="22"/>
+        </w:rPr>
+        <w:t xml:space="preserve">/stable </w:t>
+      </w:r>
+      <w:proofErr w:type="gramStart"/>
+      <w:r>
+        <w:rPr>
+          <w:rFonts w:ascii="Consolas" w:hAnsi="Consolas" w:cs="Consolas"/>
+          <w:i/>
+          <w:iCs/>
+          <w:color w:val="000000"/>
+          <w:sz w:val="22"/>
+          <w:szCs w:val="22"/>
+        </w:rPr>
+        <w:t>bash</w:t>
+      </w:r>
+      <w:proofErr w:type="gramEnd"/>
+    </w:p>
+    <w:p>
+      <w:pPr>
         <w:rPr>
           <w:rFonts w:cstheme="minorHAnsi"/>
           <w:b/>
@@ -8152,6 +8457,209 @@
     <w:p>
       <w:pPr>
         <w:rPr>
+          <w:rFonts w:ascii="Consolas" w:hAnsi="Consolas" w:cs="Consolas"/>
+        </w:rPr>
+      </w:pPr>
+      <w:r>
+        <w:rPr>
+          <w:rFonts w:ascii="Consolas" w:hAnsi="Consolas" w:cs="Consolas"/>
+          <w:u w:val="single"/>
+        </w:rPr>
+        <w:t xml:space="preserve">If you are running on Windows, </w:t>
+      </w:r>
+      <w:r>
+        <w:rPr>
+          <w:rFonts w:ascii="Consolas" w:hAnsi="Consolas" w:cs="Consolas"/>
+          <w:u w:val="single"/>
+        </w:rPr>
+        <w:t>and using a standard Windows command prompt</w:t>
+      </w:r>
+      <w:r>
+        <w:rPr>
+          <w:rFonts w:ascii="Consolas" w:hAnsi="Consolas" w:cs="Consolas"/>
+        </w:rPr>
+        <w:t>,</w:t>
+      </w:r>
+      <w:r>
+        <w:rPr>
+          <w:rFonts w:ascii="Consolas" w:hAnsi="Consolas" w:cs="Consolas"/>
+        </w:rPr>
+        <w:t xml:space="preserve"> use the full absolute path to the directory, as in</w:t>
+      </w:r>
+    </w:p>
+    <w:p>
+      <w:pPr>
+        <w:rPr>
+          <w:rFonts w:ascii="Consolas" w:hAnsi="Consolas" w:cs="Consolas"/>
+        </w:rPr>
+      </w:pPr>
+    </w:p>
+    <w:p>
+      <w:pPr>
+        <w:rPr>
+          <w:rFonts w:ascii="Consolas" w:hAnsi="Consolas" w:cs="Consolas"/>
+          <w:i/>
+          <w:iCs/>
+          <w:color w:val="000000"/>
+          <w:sz w:val="22"/>
+          <w:szCs w:val="22"/>
+        </w:rPr>
+      </w:pPr>
+      <w:r>
+        <w:rPr>
+          <w:rFonts w:ascii="Consolas" w:hAnsi="Consolas" w:cs="Consolas"/>
+          <w:i/>
+          <w:iCs/>
+          <w:color w:val="000000"/>
+          <w:sz w:val="22"/>
+          <w:szCs w:val="22"/>
+        </w:rPr>
+        <w:t>C:\Users\</w:t>
+      </w:r>
+      <w:r>
+        <w:rPr>
+          <w:rFonts w:ascii="Consolas" w:hAnsi="Consolas" w:cs="Consolas"/>
+          <w:i/>
+          <w:iCs/>
+          <w:color w:val="000000"/>
+          <w:sz w:val="22"/>
+          <w:szCs w:val="22"/>
+        </w:rPr>
+        <w:t>brent</w:t>
+      </w:r>
+      <w:r>
+        <w:rPr>
+          <w:rFonts w:ascii="Consolas" w:hAnsi="Consolas" w:cs="Consolas"/>
+          <w:i/>
+          <w:iCs/>
+          <w:color w:val="000000"/>
+          <w:sz w:val="22"/>
+          <w:szCs w:val="22"/>
+        </w:rPr>
+        <w:t>&gt;docker run -it --device /dev/</w:t>
+      </w:r>
+      <w:proofErr w:type="spellStart"/>
+      <w:r>
+        <w:rPr>
+          <w:rFonts w:ascii="Consolas" w:hAnsi="Consolas" w:cs="Consolas"/>
+          <w:i/>
+          <w:iCs/>
+          <w:color w:val="000000"/>
+          <w:sz w:val="22"/>
+          <w:szCs w:val="22"/>
+        </w:rPr>
+        <w:t>fuse:rw</w:t>
+      </w:r>
+      <w:proofErr w:type="spellEnd"/>
+      <w:r>
+        <w:rPr>
+          <w:rFonts w:ascii="Consolas" w:hAnsi="Consolas" w:cs="Consolas"/>
+          <w:i/>
+          <w:iCs/>
+          <w:color w:val="000000"/>
+          <w:sz w:val="22"/>
+          <w:szCs w:val="22"/>
+        </w:rPr>
+        <w:t xml:space="preserve"> --</w:t>
+      </w:r>
+      <w:proofErr w:type="gramStart"/>
+      <w:r>
+        <w:rPr>
+          <w:rFonts w:ascii="Consolas" w:hAnsi="Consolas" w:cs="Consolas"/>
+          <w:i/>
+          <w:iCs/>
+          <w:color w:val="000000"/>
+          <w:sz w:val="22"/>
+          <w:szCs w:val="22"/>
+        </w:rPr>
+        <w:t>privileged</w:t>
+      </w:r>
+      <w:proofErr w:type="gramEnd"/>
+      <w:r>
+        <w:rPr>
+          <w:rFonts w:ascii="Consolas" w:hAnsi="Consolas" w:cs="Consolas"/>
+          <w:i/>
+          <w:iCs/>
+          <w:color w:val="000000"/>
+          <w:sz w:val="22"/>
+          <w:szCs w:val="22"/>
+        </w:rPr>
+        <w:t xml:space="preserve"> </w:t>
+      </w:r>
+    </w:p>
+    <w:p>
+      <w:pPr>
+        <w:rPr>
+          <w:rFonts w:ascii="Consolas" w:hAnsi="Consolas" w:cs="Consolas"/>
+          <w:i/>
+          <w:iCs/>
+          <w:color w:val="000000"/>
+          <w:sz w:val="22"/>
+          <w:szCs w:val="22"/>
+        </w:rPr>
+      </w:pPr>
+      <w:r>
+        <w:rPr>
+          <w:rFonts w:ascii="Consolas" w:hAnsi="Consolas" w:cs="Consolas"/>
+          <w:i/>
+          <w:iCs/>
+          <w:color w:val="000000"/>
+          <w:sz w:val="22"/>
+          <w:szCs w:val="22"/>
+        </w:rPr>
+        <w:t>-v c:\users\</w:t>
+      </w:r>
+      <w:r>
+        <w:rPr>
+          <w:rFonts w:ascii="Consolas" w:hAnsi="Consolas" w:cs="Consolas"/>
+          <w:i/>
+          <w:iCs/>
+          <w:color w:val="000000"/>
+          <w:sz w:val="22"/>
+          <w:szCs w:val="22"/>
+        </w:rPr>
+        <w:t>brent</w:t>
+      </w:r>
+      <w:r>
+        <w:rPr>
+          <w:rFonts w:ascii="Consolas" w:hAnsi="Consolas" w:cs="Consolas"/>
+          <w:i/>
+          <w:iCs/>
+          <w:color w:val="000000"/>
+          <w:sz w:val="22"/>
+          <w:szCs w:val="22"/>
+        </w:rPr>
+        <w:t>\ctr-de:/build quay.io/</w:t>
+      </w:r>
+      <w:proofErr w:type="spellStart"/>
+      <w:r>
+        <w:rPr>
+          <w:rFonts w:ascii="Consolas" w:hAnsi="Consolas" w:cs="Consolas"/>
+          <w:i/>
+          <w:iCs/>
+          <w:color w:val="000000"/>
+          <w:sz w:val="22"/>
+          <w:szCs w:val="22"/>
+        </w:rPr>
+        <w:t>buildah</w:t>
+      </w:r>
+      <w:proofErr w:type="spellEnd"/>
+      <w:r>
+        <w:rPr>
+          <w:rFonts w:ascii="Consolas" w:hAnsi="Consolas" w:cs="Consolas"/>
+          <w:i/>
+          <w:iCs/>
+          <w:color w:val="000000"/>
+          <w:sz w:val="22"/>
+          <w:szCs w:val="22"/>
+        </w:rPr>
+        <w:t>/stable bash</w:t>
+      </w:r>
+    </w:p>
+    <w:p/>
+    <w:p>
+      <w:pPr>
+        <w:rPr>
           <w:rFonts w:cstheme="minorHAnsi"/>
           <w:b/>
           <w:bCs/>
@@ -8166,22 +8674,21 @@
           <w:bCs/>
         </w:rPr>
       </w:pPr>
-    </w:p>
-    <w:p>
-      <w:pPr>
+      <w:r>
         <w:rPr>
           <w:rFonts w:cstheme="minorHAnsi"/>
           <w:b/>
           <w:bCs/>
         </w:rPr>
-      </w:pPr>
+        <w:t xml:space="preserve">Lab </w:t>
+      </w:r>
       <w:r>
         <w:rPr>
           <w:rFonts w:cstheme="minorHAnsi"/>
           <w:b/>
           <w:bCs/>
         </w:rPr>
-        <w:t xml:space="preserve">Lab </w:t>
+        <w:t xml:space="preserve">5 </w:t>
       </w:r>
       <w:r>
         <w:rPr>
@@ -8189,16 +8696,17 @@
           <w:b/>
           <w:bCs/>
         </w:rPr>
-        <w:t xml:space="preserve">5 </w:t>
-      </w:r>
-      <w:r>
+        <w:t>- Working with Podman</w:t>
+      </w:r>
+    </w:p>
+    <w:p>
+      <w:pPr>
         <w:rPr>
           <w:rFonts w:cstheme="minorHAnsi"/>
           <w:b/>
           <w:bCs/>
         </w:rPr>
-        <w:t>- Working with Podman</w:t>
-      </w:r>
+      </w:pPr>
     </w:p>
     <w:p>
       <w:pPr>
@@ -8208,83 +8716,176 @@
           <w:bCs/>
         </w:rPr>
       </w:pPr>
-    </w:p>
-    <w:p>
-      <w:pPr>
+      <w:r>
         <w:rPr>
           <w:rFonts w:cstheme="minorHAnsi"/>
           <w:b/>
           <w:bCs/>
         </w:rPr>
-      </w:pPr>
+        <w:t xml:space="preserve">Purpose: </w:t>
+      </w:r>
       <w:r>
         <w:rPr>
           <w:rFonts w:cstheme="minorHAnsi"/>
-          <w:b/>
-          <w:bCs/>
-        </w:rPr>
-        <w:t xml:space="preserve">Purpose: </w:t>
-      </w:r>
-      <w:r>
+        </w:rPr>
+        <w:t>In this lab, we'll get a chance to work with Podman, an alternative to Docker that also includes the abilities to group and work with containers in "pods".</w:t>
+      </w:r>
+    </w:p>
+    <w:p>
+      <w:pPr>
+        <w:rPr>
+          <w:rFonts w:ascii="Consolas" w:hAnsi="Consolas" w:cs="Consolas"/>
+          <w:b/>
+          <w:bCs/>
+          <w:sz w:val="22"/>
+          <w:szCs w:val="22"/>
+        </w:rPr>
+      </w:pPr>
+    </w:p>
+    <w:p>
+      <w:pPr>
+        <w:rPr>
+          <w:rFonts w:ascii="Consolas" w:hAnsi="Consolas" w:cs="Consolas"/>
+          <w:sz w:val="22"/>
+          <w:szCs w:val="22"/>
+        </w:rPr>
+      </w:pPr>
+      <w:r>
+        <w:rPr>
+          <w:rFonts w:ascii="Consolas" w:hAnsi="Consolas" w:cs="Consolas"/>
+          <w:sz w:val="22"/>
+          <w:szCs w:val="22"/>
+        </w:rPr>
+        <w:t xml:space="preserve">1. </w:t>
+      </w:r>
+      <w:r>
+        <w:rPr>
+          <w:rFonts w:ascii="Consolas" w:hAnsi="Consolas" w:cs="Consolas"/>
+          <w:sz w:val="22"/>
+          <w:szCs w:val="22"/>
+        </w:rPr>
+        <w:t xml:space="preserve">We need an instance of the podman application to work with.  The easiest way to do this is to run it via a container via the instructions below </w:t>
+      </w:r>
+      <w:r>
+        <w:rPr>
+          <w:rFonts w:ascii="Consolas" w:hAnsi="Consolas" w:cs="Consolas"/>
+          <w:b/>
+          <w:bCs/>
+          <w:sz w:val="22"/>
+          <w:szCs w:val="22"/>
+        </w:rPr>
+        <w:t xml:space="preserve">(&lt;working </w:t>
+      </w:r>
+      <w:proofErr w:type="spellStart"/>
+      <w:r>
+        <w:rPr>
+          <w:rFonts w:ascii="Consolas" w:hAnsi="Consolas" w:cs="Consolas"/>
+          <w:b/>
+          <w:bCs/>
+          <w:sz w:val="22"/>
+          <w:szCs w:val="22"/>
+        </w:rPr>
+        <w:t>dir</w:t>
+      </w:r>
+      <w:proofErr w:type="spellEnd"/>
+      <w:r>
+        <w:rPr>
+          <w:rFonts w:ascii="Consolas" w:hAnsi="Consolas" w:cs="Consolas"/>
+          <w:b/>
+          <w:bCs/>
+          <w:sz w:val="22"/>
+          <w:szCs w:val="22"/>
+        </w:rPr>
+        <w:t>&gt;</w:t>
+      </w:r>
+      <w:r>
+        <w:rPr>
+          <w:rFonts w:ascii="Consolas" w:hAnsi="Consolas" w:cs="Consolas"/>
+          <w:sz w:val="22"/>
+          <w:szCs w:val="22"/>
+        </w:rPr>
+        <w:t xml:space="preserve"> refers to the path on your system where you are working (where you cloned the repo to) - for example </w:t>
+      </w:r>
+      <w:r>
+        <w:rPr>
+          <w:rFonts w:ascii="Consolas" w:hAnsi="Consolas" w:cs="Consolas"/>
+          <w:b/>
+          <w:bCs/>
+          <w:sz w:val="22"/>
+          <w:szCs w:val="22"/>
+        </w:rPr>
+        <w:t>~/ctr-de</w:t>
+      </w:r>
+      <w:r>
+        <w:rPr>
+          <w:rFonts w:ascii="Consolas" w:hAnsi="Consolas" w:cs="Consolas"/>
+          <w:sz w:val="22"/>
+          <w:szCs w:val="22"/>
+        </w:rPr>
+        <w:t xml:space="preserve">:  </w:t>
+      </w:r>
+    </w:p>
+    <w:p>
+      <w:pPr>
         <w:rPr>
           <w:rFonts w:cstheme="minorHAnsi"/>
-        </w:rPr>
-        <w:t>In this lab, we'll get a chance to work with Podman, an alternative to Docker that also includes the abilities to group and work with containers in "pods".</w:t>
-      </w:r>
-    </w:p>
-    <w:p>
-      <w:pPr>
-        <w:rPr>
-          <w:rFonts w:ascii="Consolas" w:hAnsi="Consolas" w:cs="Consolas"/>
-          <w:b/>
-          <w:bCs/>
-          <w:sz w:val="22"/>
-          <w:szCs w:val="22"/>
-        </w:rPr>
-      </w:pPr>
-    </w:p>
-    <w:p>
-      <w:pPr>
-        <w:rPr>
-          <w:rFonts w:ascii="Consolas" w:hAnsi="Consolas" w:cs="Consolas"/>
-          <w:sz w:val="22"/>
-          <w:szCs w:val="22"/>
-        </w:rPr>
-      </w:pPr>
-      <w:r>
-        <w:rPr>
-          <w:rFonts w:ascii="Consolas" w:hAnsi="Consolas" w:cs="Consolas"/>
-          <w:sz w:val="22"/>
-          <w:szCs w:val="22"/>
-        </w:rPr>
-        <w:t xml:space="preserve">1. </w:t>
-      </w:r>
-      <w:r>
-        <w:rPr>
-          <w:rFonts w:ascii="Consolas" w:hAnsi="Consolas" w:cs="Consolas"/>
-          <w:sz w:val="22"/>
-          <w:szCs w:val="22"/>
-        </w:rPr>
-        <w:t xml:space="preserve">We need an instance of the podman application to work with.  The easiest way to do this is to run it via a container via the instructions below </w:t>
-      </w:r>
-      <w:r>
-        <w:rPr>
-          <w:rFonts w:ascii="Consolas" w:hAnsi="Consolas" w:cs="Consolas"/>
-          <w:b/>
-          <w:bCs/>
-          <w:sz w:val="22"/>
-          <w:szCs w:val="22"/>
-        </w:rPr>
-        <w:t xml:space="preserve">(&lt;working </w:t>
-      </w:r>
-      <w:proofErr w:type="spellStart"/>
-      <w:r>
-        <w:rPr>
-          <w:rFonts w:ascii="Consolas" w:hAnsi="Consolas" w:cs="Consolas"/>
-          <w:b/>
-          <w:bCs/>
-          <w:sz w:val="22"/>
-          <w:szCs w:val="22"/>
+          <w:sz w:val="22"/>
+          <w:szCs w:val="22"/>
+        </w:rPr>
+      </w:pPr>
+    </w:p>
+    <w:p>
+      <w:pPr>
+        <w:rPr>
+          <w:rFonts w:ascii="Consolas" w:hAnsi="Consolas" w:cs="Consolas"/>
+          <w:b/>
+          <w:bCs/>
+        </w:rPr>
+      </w:pPr>
+      <w:r>
+        <w:rPr>
+          <w:rFonts w:ascii="Consolas" w:hAnsi="Consolas" w:cs="Consolas"/>
+          <w:b/>
+          <w:bCs/>
+        </w:rPr>
+        <w:t xml:space="preserve">$ </w:t>
+      </w:r>
+      <w:r>
+        <w:rPr>
+          <w:rFonts w:ascii="Consolas" w:hAnsi="Consolas" w:cs="Consolas"/>
+          <w:b/>
+          <w:bCs/>
+          <w:color w:val="000000"/>
+        </w:rPr>
+        <w:t>docker run -it --device /dev/</w:t>
+      </w:r>
+      <w:proofErr w:type="spellStart"/>
+      <w:r>
+        <w:rPr>
+          <w:rFonts w:ascii="Consolas" w:hAnsi="Consolas" w:cs="Consolas"/>
+          <w:b/>
+          <w:bCs/>
+          <w:color w:val="000000"/>
+        </w:rPr>
+        <w:t>fuse:rw</w:t>
+      </w:r>
+      <w:proofErr w:type="spellEnd"/>
+      <w:r>
+        <w:rPr>
+          <w:rFonts w:ascii="Consolas" w:hAnsi="Consolas" w:cs="Consolas"/>
+          <w:b/>
+          <w:bCs/>
+          <w:color w:val="000000"/>
+        </w:rPr>
+        <w:t xml:space="preserve"> --privileged -v &lt;working </w:t>
+      </w:r>
+      <w:proofErr w:type="spellStart"/>
+      <w:r>
+        <w:rPr>
+          <w:rFonts w:ascii="Consolas" w:hAnsi="Consolas" w:cs="Consolas"/>
+          <w:b/>
+          <w:bCs/>
+          <w:color w:val="000000"/>
         </w:rPr>
         <w:t>dir</w:t>
       </w:r>
@@ -8294,37 +8895,39 @@
           <w:rFonts w:ascii="Consolas" w:hAnsi="Consolas" w:cs="Consolas"/>
           <w:b/>
           <w:bCs/>
-          <w:sz w:val="22"/>
-          <w:szCs w:val="22"/>
-        </w:rPr>
-        <w:t>&gt;</w:t>
-      </w:r>
-      <w:r>
-        <w:rPr>
-          <w:rFonts w:ascii="Consolas" w:hAnsi="Consolas" w:cs="Consolas"/>
-          <w:sz w:val="22"/>
-          <w:szCs w:val="22"/>
-        </w:rPr>
-        <w:t xml:space="preserve"> refers to the path on your system where you are working (where you cloned the repo to) - for example </w:t>
-      </w:r>
-      <w:r>
-        <w:rPr>
-          <w:rFonts w:ascii="Consolas" w:hAnsi="Consolas" w:cs="Consolas"/>
-          <w:b/>
-          <w:bCs/>
-          <w:sz w:val="22"/>
-          <w:szCs w:val="22"/>
-        </w:rPr>
-        <w:t>~/ctr-de</w:t>
-      </w:r>
-      <w:r>
-        <w:rPr>
-          <w:rFonts w:ascii="Consolas" w:hAnsi="Consolas" w:cs="Consolas"/>
-          <w:sz w:val="22"/>
-          <w:szCs w:val="22"/>
-        </w:rPr>
-        <w:t xml:space="preserve">:  </w:t>
-      </w:r>
+          <w:color w:val="000000"/>
+        </w:rPr>
+        <w:t>&gt;:/</w:t>
+      </w:r>
+      <w:r>
+        <w:rPr>
+          <w:rFonts w:ascii="Consolas" w:hAnsi="Consolas" w:cs="Consolas"/>
+          <w:b/>
+          <w:bCs/>
+          <w:color w:val="000000"/>
+        </w:rPr>
+        <w:t>work</w:t>
+      </w:r>
+      <w:r>
+        <w:rPr>
+          <w:rFonts w:ascii="Consolas" w:hAnsi="Consolas" w:cs="Consolas"/>
+          <w:b/>
+          <w:bCs/>
+          <w:color w:val="000000"/>
+        </w:rPr>
+        <w:t xml:space="preserve"> quay.io/podman/stable </w:t>
+      </w:r>
+      <w:proofErr w:type="gramStart"/>
+      <w:r>
+        <w:rPr>
+          <w:rFonts w:ascii="Consolas" w:hAnsi="Consolas" w:cs="Consolas"/>
+          <w:b/>
+          <w:bCs/>
+          <w:color w:val="000000"/>
+        </w:rPr>
+        <w:t>bash</w:t>
+      </w:r>
+      <w:proofErr w:type="gramEnd"/>
     </w:p>
     <w:p>
       <w:pPr>
@@ -8343,110 +8946,6 @@
           <w:bCs/>
         </w:rPr>
       </w:pPr>
-      <w:r>
-        <w:rPr>
-          <w:rFonts w:ascii="Consolas" w:hAnsi="Consolas" w:cs="Consolas"/>
-          <w:b/>
-          <w:bCs/>
-        </w:rPr>
-        <w:t xml:space="preserve">$ </w:t>
-      </w:r>
-      <w:r>
-        <w:rPr>
-          <w:rFonts w:ascii="Consolas" w:hAnsi="Consolas" w:cs="Consolas"/>
-          <w:b/>
-          <w:bCs/>
-          <w:color w:val="000000"/>
-        </w:rPr>
-        <w:t>docker run -it --device /dev/</w:t>
-      </w:r>
-      <w:proofErr w:type="spellStart"/>
-      <w:r>
-        <w:rPr>
-          <w:rFonts w:ascii="Consolas" w:hAnsi="Consolas" w:cs="Consolas"/>
-          <w:b/>
-          <w:bCs/>
-          <w:color w:val="000000"/>
-        </w:rPr>
-        <w:t>fuse:rw</w:t>
-      </w:r>
-      <w:proofErr w:type="spellEnd"/>
-      <w:r>
-        <w:rPr>
-          <w:rFonts w:ascii="Consolas" w:hAnsi="Consolas" w:cs="Consolas"/>
-          <w:b/>
-          <w:bCs/>
-          <w:color w:val="000000"/>
-        </w:rPr>
-        <w:t xml:space="preserve"> --privileged -v &lt;working </w:t>
-      </w:r>
-      <w:proofErr w:type="spellStart"/>
-      <w:r>
-        <w:rPr>
-          <w:rFonts w:ascii="Consolas" w:hAnsi="Consolas" w:cs="Consolas"/>
-          <w:b/>
-          <w:bCs/>
-          <w:color w:val="000000"/>
-        </w:rPr>
-        <w:t>dir</w:t>
-      </w:r>
-      <w:proofErr w:type="spellEnd"/>
-      <w:r>
-        <w:rPr>
-          <w:rFonts w:ascii="Consolas" w:hAnsi="Consolas" w:cs="Consolas"/>
-          <w:b/>
-          <w:bCs/>
-          <w:color w:val="000000"/>
-        </w:rPr>
-        <w:t>&gt;:/</w:t>
-      </w:r>
-      <w:r>
-        <w:rPr>
-          <w:rFonts w:ascii="Consolas" w:hAnsi="Consolas" w:cs="Consolas"/>
-          <w:b/>
-          <w:bCs/>
-          <w:color w:val="000000"/>
-        </w:rPr>
-        <w:t>work</w:t>
-      </w:r>
-      <w:r>
-        <w:rPr>
-          <w:rFonts w:ascii="Consolas" w:hAnsi="Consolas" w:cs="Consolas"/>
-          <w:b/>
-          <w:bCs/>
-          <w:color w:val="000000"/>
-        </w:rPr>
-        <w:t xml:space="preserve"> quay.io/podman/stable </w:t>
-      </w:r>
-      <w:proofErr w:type="gramStart"/>
-      <w:r>
-        <w:rPr>
-          <w:rFonts w:ascii="Consolas" w:hAnsi="Consolas" w:cs="Consolas"/>
-          <w:b/>
-          <w:bCs/>
-          <w:color w:val="000000"/>
-        </w:rPr>
-        <w:t>bash</w:t>
-      </w:r>
-      <w:proofErr w:type="gramEnd"/>
-    </w:p>
-    <w:p>
-      <w:pPr>
-        <w:rPr>
-          <w:rFonts w:cstheme="minorHAnsi"/>
-          <w:sz w:val="22"/>
-          <w:szCs w:val="22"/>
-        </w:rPr>
-      </w:pPr>
-    </w:p>
-    <w:p>
-      <w:pPr>
-        <w:rPr>
-          <w:rFonts w:ascii="Consolas" w:hAnsi="Consolas" w:cs="Consolas"/>
-          <w:b/>
-          <w:bCs/>
-        </w:rPr>
-      </w:pPr>
     </w:p>
     <w:p>
       <w:pPr>
@@ -8484,6 +8983,7 @@
     </w:p>
     <w:p>
       <w:pPr>
+        <w:ind w:firstLine="720"/>
         <w:rPr>
           <w:rFonts w:ascii="Consolas" w:hAnsi="Consolas" w:cs="Consolas"/>
           <w:b/>
@@ -8503,38 +9003,17 @@
       <w:pPr>
         <w:rPr>
           <w:rFonts w:ascii="Consolas" w:hAnsi="Consolas" w:cs="Consolas"/>
-          <w:b/>
-          <w:bCs/>
-          <w:sz w:val="22"/>
-          <w:szCs w:val="22"/>
-        </w:rPr>
-      </w:pPr>
-    </w:p>
-    <w:p>
-      <w:pPr>
-        <w:rPr>
-          <w:rFonts w:ascii="Consolas" w:hAnsi="Consolas" w:cs="Consolas"/>
-          <w:b/>
-          <w:bCs/>
-          <w:sz w:val="22"/>
-          <w:szCs w:val="22"/>
-        </w:rPr>
-      </w:pPr>
-    </w:p>
-    <w:p>
-      <w:pPr>
-        <w:rPr>
-          <w:rFonts w:ascii="Consolas" w:hAnsi="Consolas" w:cs="Consolas"/>
-          <w:sz w:val="22"/>
-          <w:szCs w:val="22"/>
-        </w:rPr>
-      </w:pPr>
-      <w:r>
-        <w:rPr>
-          <w:rFonts w:ascii="Consolas" w:hAnsi="Consolas" w:cs="Consolas"/>
-          <w:sz w:val="22"/>
-          <w:szCs w:val="22"/>
-        </w:rPr>
+          <w:sz w:val="22"/>
+          <w:szCs w:val="22"/>
+        </w:rPr>
+      </w:pPr>
+      <w:r>
+        <w:rPr>
+          <w:rFonts w:ascii="Consolas" w:hAnsi="Consolas" w:cs="Consolas"/>
+          <w:sz w:val="22"/>
+          <w:szCs w:val="22"/>
+        </w:rPr>
+        <w:lastRenderedPageBreak/>
         <w:t>3</w:t>
       </w:r>
       <w:r>
@@ -8557,6 +9036,7 @@
     </w:p>
     <w:p>
       <w:pPr>
+        <w:ind w:firstLine="720"/>
         <w:rPr>
           <w:rFonts w:ascii="Consolas" w:hAnsi="Consolas" w:cs="Consolas"/>
           <w:b/>
@@ -8786,7 +9266,6 @@
           <w:bCs/>
           <w:color w:val="000000"/>
         </w:rPr>
-        <w:lastRenderedPageBreak/>
         <w:t xml:space="preserve">$ podman build -t roar-db:1.0.0 -f </w:t>
       </w:r>
       <w:proofErr w:type="spellStart"/>
@@ -9483,6 +9962,7 @@
           <w:sz w:val="21"/>
           <w:szCs w:val="21"/>
         </w:rPr>
+        <w:lastRenderedPageBreak/>
         <w:t>$ podman run --pod roar-pod</w:t>
       </w:r>
       <w:r>
@@ -9712,6 +10192,15 @@
           <w:sz w:val="22"/>
           <w:szCs w:val="22"/>
         </w:rPr>
+        <w:t xml:space="preserve">(optional) </w:t>
+      </w:r>
+      <w:r>
+        <w:rPr>
+          <w:rFonts w:ascii="Consolas" w:hAnsi="Consolas" w:cs="Consolas"/>
+          <w:color w:val="000000"/>
+          <w:sz w:val="22"/>
+          <w:szCs w:val="22"/>
+        </w:rPr>
         <w:t xml:space="preserve">Now you can </w:t>
       </w:r>
       <w:proofErr w:type="gramStart"/>
@@ -9781,7 +10270,7 @@
         </w:rPr>
         <w:t xml:space="preserve">         </w:t>
       </w:r>
-      <w:hyperlink r:id="rId13" w:history="1">
+      <w:hyperlink r:id="rId14" w:history="1">
         <w:r>
           <w:rPr>
             <w:rStyle w:val="Hyperlink"/>
@@ -9846,7 +10335,7 @@
                     <pic:cNvPicPr/>
                   </pic:nvPicPr>
                   <pic:blipFill>
-                    <a:blip r:embed="rId14"/>
+                    <a:blip r:embed="rId15"/>
                     <a:stretch>
                       <a:fillRect/>
                     </a:stretch>
@@ -9982,11 +10471,232 @@
     </w:p>
     <w:p>
       <w:pPr>
-        <w:rPr>
-          <w:rFonts w:ascii="Consolas" w:hAnsi="Consolas" w:cs="Consolas"/>
-          <w:color w:val="000000"/>
-        </w:rPr>
-      </w:pPr>
+        <w:jc w:val="center"/>
+        <w:rPr>
+          <w:rFonts w:ascii="Arial" w:hAnsi="Arial" w:cs="Arial"/>
+          <w:u w:val="single"/>
+        </w:rPr>
+      </w:pPr>
+    </w:p>
+    <w:p>
+      <w:pPr>
+        <w:jc w:val="center"/>
+        <w:rPr>
+          <w:rFonts w:ascii="Arial" w:hAnsi="Arial" w:cs="Arial"/>
+          <w:u w:val="single"/>
+        </w:rPr>
+      </w:pPr>
+    </w:p>
+    <w:p>
+      <w:pPr>
+        <w:jc w:val="center"/>
+        <w:rPr>
+          <w:rFonts w:ascii="Arial" w:hAnsi="Arial" w:cs="Arial"/>
+          <w:u w:val="single"/>
+        </w:rPr>
+      </w:pPr>
+    </w:p>
+    <w:p>
+      <w:pPr>
+        <w:jc w:val="center"/>
+        <w:rPr>
+          <w:rFonts w:ascii="Arial" w:hAnsi="Arial" w:cs="Arial"/>
+          <w:u w:val="single"/>
+        </w:rPr>
+      </w:pPr>
+    </w:p>
+    <w:p>
+      <w:pPr>
+        <w:jc w:val="center"/>
+        <w:rPr>
+          <w:rFonts w:ascii="Arial" w:hAnsi="Arial" w:cs="Arial"/>
+          <w:u w:val="single"/>
+        </w:rPr>
+      </w:pPr>
+    </w:p>
+    <w:p>
+      <w:pPr>
+        <w:jc w:val="center"/>
+        <w:rPr>
+          <w:rFonts w:ascii="Arial" w:hAnsi="Arial" w:cs="Arial"/>
+          <w:u w:val="single"/>
+        </w:rPr>
+      </w:pPr>
+    </w:p>
+    <w:p>
+      <w:pPr>
+        <w:jc w:val="center"/>
+        <w:rPr>
+          <w:rFonts w:ascii="Arial" w:hAnsi="Arial" w:cs="Arial"/>
+          <w:u w:val="single"/>
+        </w:rPr>
+      </w:pPr>
+    </w:p>
+    <w:p>
+      <w:pPr>
+        <w:jc w:val="center"/>
+        <w:rPr>
+          <w:rFonts w:ascii="Arial" w:hAnsi="Arial" w:cs="Arial"/>
+          <w:u w:val="single"/>
+        </w:rPr>
+      </w:pPr>
+    </w:p>
+    <w:p>
+      <w:pPr>
+        <w:jc w:val="center"/>
+        <w:rPr>
+          <w:rFonts w:ascii="Arial" w:hAnsi="Arial" w:cs="Arial"/>
+          <w:b/>
+          <w:bCs/>
+          <w:u w:val="single"/>
+        </w:rPr>
+      </w:pPr>
+    </w:p>
+    <w:p>
+      <w:pPr>
+        <w:rPr>
+          <w:rFonts w:ascii="Consolas" w:hAnsi="Consolas" w:cs="Consolas"/>
+          <w:color w:val="000000"/>
+        </w:rPr>
+      </w:pPr>
+      <w:r>
+        <w:rPr>
+          <w:rFonts w:ascii="Consolas" w:hAnsi="Consolas" w:cs="Consolas"/>
+          <w:b/>
+          <w:bCs/>
+          <w:color w:val="000000"/>
+        </w:rPr>
+        <w:lastRenderedPageBreak/>
+        <w:t>Note for lab 6:</w:t>
+      </w:r>
+      <w:r>
+        <w:rPr>
+          <w:rFonts w:ascii="Consolas" w:hAnsi="Consolas" w:cs="Consolas"/>
+          <w:b/>
+          <w:bCs/>
+          <w:color w:val="000000"/>
+        </w:rPr>
+        <w:t xml:space="preserve"> </w:t>
+      </w:r>
+      <w:r>
+        <w:rPr>
+          <w:rFonts w:ascii="Consolas" w:hAnsi="Consolas" w:cs="Consolas"/>
+          <w:color w:val="000000"/>
+        </w:rPr>
+        <w:t xml:space="preserve">If you hit an error like this "ERRO[0000] Unmounting…" in step 5, then do this command in the </w:t>
+      </w:r>
+      <w:proofErr w:type="spellStart"/>
+      <w:r>
+        <w:rPr>
+          <w:rFonts w:ascii="Consolas" w:hAnsi="Consolas" w:cs="Consolas"/>
+          <w:color w:val="000000"/>
+        </w:rPr>
+        <w:t>buildah</w:t>
+      </w:r>
+      <w:proofErr w:type="spellEnd"/>
+      <w:r>
+        <w:rPr>
+          <w:rFonts w:ascii="Consolas" w:hAnsi="Consolas" w:cs="Consolas"/>
+          <w:color w:val="000000"/>
+        </w:rPr>
+        <w:t xml:space="preserve"> terminal and then rerun.</w:t>
+      </w:r>
+    </w:p>
+    <w:p>
+      <w:pPr>
+        <w:rPr>
+          <w:rFonts w:ascii="Consolas" w:hAnsi="Consolas" w:cs="Consolas"/>
+          <w:color w:val="000000"/>
+        </w:rPr>
+      </w:pPr>
+    </w:p>
+    <w:p>
+      <w:pPr>
+        <w:rPr>
+          <w:rFonts w:ascii="Consolas" w:hAnsi="Consolas" w:cs="Consolas"/>
+          <w:color w:val="000000"/>
+          <w:sz w:val="22"/>
+          <w:szCs w:val="22"/>
+        </w:rPr>
+      </w:pPr>
+      <w:r>
+        <w:rPr>
+          <w:rFonts w:ascii="Consolas" w:hAnsi="Consolas" w:cs="Consolas"/>
+          <w:color w:val="1F2328"/>
+          <w:sz w:val="22"/>
+          <w:szCs w:val="22"/>
+        </w:rPr>
+        <w:t xml:space="preserve"># </w:t>
+      </w:r>
+      <w:r>
+        <w:rPr>
+          <w:rFonts w:ascii="Consolas" w:hAnsi="Consolas" w:cs="Consolas"/>
+          <w:color w:val="1F2328"/>
+          <w:sz w:val="22"/>
+          <w:szCs w:val="22"/>
+        </w:rPr>
+        <w:t>export STORAGE_OPTS="</w:t>
+      </w:r>
+      <w:proofErr w:type="spellStart"/>
+      <w:r>
+        <w:rPr>
+          <w:rFonts w:ascii="Consolas" w:hAnsi="Consolas" w:cs="Consolas"/>
+          <w:color w:val="1F2328"/>
+          <w:sz w:val="22"/>
+          <w:szCs w:val="22"/>
+        </w:rPr>
+        <w:t>overlay.mount_program</w:t>
+      </w:r>
+      <w:proofErr w:type="spellEnd"/>
+      <w:r>
+        <w:rPr>
+          <w:rFonts w:ascii="Consolas" w:hAnsi="Consolas" w:cs="Consolas"/>
+          <w:color w:val="1F2328"/>
+          <w:sz w:val="22"/>
+          <w:szCs w:val="22"/>
+        </w:rPr>
+        <w:t>=/</w:t>
+      </w:r>
+      <w:proofErr w:type="spellStart"/>
+      <w:r>
+        <w:rPr>
+          <w:rFonts w:ascii="Consolas" w:hAnsi="Consolas" w:cs="Consolas"/>
+          <w:color w:val="1F2328"/>
+          <w:sz w:val="22"/>
+          <w:szCs w:val="22"/>
+        </w:rPr>
+        <w:t>usr</w:t>
+      </w:r>
+      <w:proofErr w:type="spellEnd"/>
+      <w:r>
+        <w:rPr>
+          <w:rFonts w:ascii="Consolas" w:hAnsi="Consolas" w:cs="Consolas"/>
+          <w:color w:val="1F2328"/>
+          <w:sz w:val="22"/>
+          <w:szCs w:val="22"/>
+        </w:rPr>
+        <w:t>/bin/fuse-</w:t>
+      </w:r>
+      <w:proofErr w:type="spellStart"/>
+      <w:r>
+        <w:rPr>
+          <w:rFonts w:ascii="Consolas" w:hAnsi="Consolas" w:cs="Consolas"/>
+          <w:color w:val="1F2328"/>
+          <w:sz w:val="22"/>
+          <w:szCs w:val="22"/>
+        </w:rPr>
+        <w:t>overlayfs</w:t>
+      </w:r>
+      <w:proofErr w:type="spellEnd"/>
+      <w:r>
+        <w:rPr>
+          <w:rFonts w:ascii="Consolas" w:hAnsi="Consolas" w:cs="Consolas"/>
+          <w:color w:val="1F2328"/>
+          <w:sz w:val="22"/>
+          <w:szCs w:val="22"/>
+        </w:rPr>
+        <w:t>"</w:t>
+      </w:r>
     </w:p>
     <w:p>
       <w:pPr>
@@ -9996,12 +10706,30 @@
           <w:bCs/>
         </w:rPr>
       </w:pPr>
-      <w:r>
+    </w:p>
+    <w:p>
+      <w:pPr>
         <w:rPr>
           <w:rFonts w:cstheme="minorHAnsi"/>
           <w:b/>
           <w:bCs/>
         </w:rPr>
+      </w:pPr>
+    </w:p>
+    <w:p>
+      <w:pPr>
+        <w:rPr>
+          <w:rFonts w:cstheme="minorHAnsi"/>
+          <w:b/>
+          <w:bCs/>
+        </w:rPr>
+      </w:pPr>
+      <w:r>
+        <w:rPr>
+          <w:rFonts w:cstheme="minorHAnsi"/>
+          <w:b/>
+          <w:bCs/>
+        </w:rPr>
         <w:t xml:space="preserve">Lab </w:t>
       </w:r>
       <w:r>
@@ -10572,7 +11300,6 @@
           <w:sz w:val="22"/>
           <w:szCs w:val="22"/>
         </w:rPr>
-        <w:lastRenderedPageBreak/>
         <w:t xml:space="preserve">4. </w:t>
       </w:r>
       <w:r>
@@ -11759,7 +12486,6 @@
           <w:sz w:val="22"/>
           <w:szCs w:val="22"/>
         </w:rPr>
-        <w:lastRenderedPageBreak/>
         <w:t>1</w:t>
       </w:r>
       <w:r>
@@ -12187,6 +12913,7 @@
           <w:sz w:val="22"/>
           <w:szCs w:val="22"/>
         </w:rPr>
+        <w:lastRenderedPageBreak/>
         <w:br/>
         <w:t xml:space="preserve">$ podman container rm &lt;first 4 chars of container </w:t>
       </w:r>
@@ -12466,7 +13193,7 @@
                     <pic:cNvPicPr/>
                   </pic:nvPicPr>
                   <pic:blipFill>
-                    <a:blip r:embed="rId15"/>
+                    <a:blip r:embed="rId16"/>
                     <a:stretch>
                       <a:fillRect/>
                     </a:stretch>
@@ -12519,8 +13246,8 @@
       </w:r>
     </w:p>
     <w:sectPr>
-      <w:headerReference w:type="default" r:id="rId16"/>
-      <w:footerReference w:type="default" r:id="rId17"/>
+      <w:headerReference w:type="default" r:id="rId17"/>
+      <w:footerReference w:type="default" r:id="rId18"/>
       <w:pgSz w:w="12240" w:h="15840"/>
       <w:pgMar w:top="1440" w:right="1440" w:bottom="1440" w:left="1440" w:header="720" w:footer="720" w:gutter="0"/>
       <w:cols w:space="720"/>
@@ -12743,7 +13470,7 @@
         </mc:Choice>
         <mc:Fallback>
           <w:pict>
-            <v:rect w14:anchorId="5147275A" id="Rectangle 452" o:spid="_x0000_s1026" style="position:absolute;margin-left:15.35pt;margin-top:15.35pt;width:579.9pt;height:757.35pt;z-index:251659264;visibility:visible;mso-wrap-style:square;mso-width-percent:950;mso-height-percent:0;mso-wrap-distance-left:9pt;mso-wrap-distance-top:0;mso-wrap-distance-right:9pt;mso-wrap-distance-bottom:0;mso-position-horizontal:absolute;mso-position-horizontal-relative:page;mso-position-vertical:absolute;mso-position-vertical-relative:page;mso-width-percent:950;mso-height-percent:0;mso-width-relative:page;mso-height-relative:page;v-text-anchor:middle" o:gfxdata="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" filled="f" strokecolor="#747070 [1614]" strokeweight="1.25pt">
+            <v:rect w14:anchorId="2178E6BC" id="Rectangle 452" o:spid="_x0000_s1026" style="position:absolute;margin-left:15.35pt;margin-top:15.35pt;width:579.9pt;height:757.35pt;z-index:251659264;visibility:visible;mso-wrap-style:square;mso-width-percent:950;mso-height-percent:0;mso-wrap-distance-left:9pt;mso-wrap-distance-top:0;mso-wrap-distance-right:9pt;mso-wrap-distance-bottom:0;mso-position-horizontal:absolute;mso-position-horizontal-relative:page;mso-position-vertical:absolute;mso-position-vertical-relative:page;mso-width-percent:950;mso-height-percent:0;mso-width-relative:page;mso-height-relative:page;v-text-anchor:middle" o:gfxdata="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" filled="f" strokecolor="#747070 [1614]" strokeweight="1.25pt">
               <w10:wrap anchorx="page" anchory="page"/>
             </v:rect>
           </w:pict>
@@ -13429,7 +14156,10 @@
   <w:style w:type="paragraph" w:default="1" w:styleId="Normal">
     <w:name w:val="Normal"/>
     <w:qFormat/>
-    <w:rsid w:val="00794AEA"/>
+    <w:rsid w:val="00BA5052"/>
+    <w:rPr>
+      <w:rFonts w:ascii="Times New Roman" w:eastAsia="Times New Roman" w:hAnsi="Times New Roman" w:cs="Times New Roman"/>
+    </w:rPr>
   </w:style>
   <w:style w:type="paragraph" w:styleId="Heading1">
     <w:name w:val="heading 1"/>
@@ -13506,7 +14236,7 @@
     <w:basedOn w:val="Normal"/>
     <w:rsid w:val="00035EC6"/>
     <w:rPr>
-      <w:rFonts w:ascii="Menlo" w:eastAsia="Times New Roman" w:hAnsi="Menlo" w:cs="Menlo"/>
+      <w:rFonts w:ascii="Menlo" w:hAnsi="Menlo" w:cs="Menlo"/>
       <w:color w:val="000000"/>
       <w:sz w:val="39"/>
       <w:szCs w:val="39"/>
@@ -13558,6 +14288,7 @@
       <w:contextualSpacing/>
     </w:pPr>
     <w:rPr>
+      <w:rFonts w:asciiTheme="minorHAnsi" w:eastAsiaTheme="minorHAnsi" w:hAnsiTheme="minorHAnsi" w:cstheme="minorBidi"/>
       <w:sz w:val="22"/>
       <w:szCs w:val="22"/>
     </w:rPr>
@@ -13575,6 +14306,9 @@
         <w:tab w:val="right" w:pos="9360"/>
       </w:tabs>
     </w:pPr>
+    <w:rPr>
+      <w:rFonts w:asciiTheme="minorHAnsi" w:eastAsiaTheme="minorHAnsi" w:hAnsiTheme="minorHAnsi" w:cstheme="minorBidi"/>
+    </w:rPr>
   </w:style>
   <w:style w:type="character" w:customStyle="1" w:styleId="HeaderChar">
     <w:name w:val="Header Char"/>
@@ -13596,6 +14330,9 @@
         <w:tab w:val="right" w:pos="9360"/>
       </w:tabs>
     </w:pPr>
+    <w:rPr>
+      <w:rFonts w:asciiTheme="minorHAnsi" w:eastAsiaTheme="minorHAnsi" w:hAnsiTheme="minorHAnsi" w:cstheme="minorBidi"/>
+    </w:rPr>
   </w:style>
   <w:style w:type="character" w:customStyle="1" w:styleId="FooterChar">
     <w:name w:val="Footer Char"/>

</xml_diff>